<commit_message>
Update Minimum Spanning Tree.docx
</commit_message>
<xml_diff>
--- a/Minimum Spanning Tree.docx
+++ b/Minimum Spanning Tree.docx
@@ -47,31 +47,7 @@
         <w:rPr>
           <w:rFonts w:hint="default"/>
         </w:rPr>
-        <w:t xml:space="preserve">During Electronic Circuit Design, stitches with multiply components need to be connected together. </w:t>
-      </w:r>
-      <w:r>
-        <w:rPr>
-          <w:rFonts w:hint="default"/>
-        </w:rPr>
-        <w:t>W</w:t>
-      </w:r>
-      <w:r>
-        <w:rPr>
-          <w:rFonts w:hint="default"/>
-        </w:rPr>
-        <w:t>hen we want to connect with n stitches, n – 1 lines can be used to connect</w:t>
-      </w:r>
-      <w:r>
-        <w:rPr>
-          <w:rFonts w:hint="default"/>
-        </w:rPr>
-        <w:t xml:space="preserve"> each stitch pair</w:t>
-      </w:r>
-      <w:r>
-        <w:rPr>
-          <w:rFonts w:hint="default"/>
-        </w:rPr>
-        <w:t xml:space="preserve">. Apparently, total length of lines should be as long as possible.  </w:t>
+        <w:t xml:space="preserve">During Electronic Circuit Design, stitches with multiply components need to be connected together. When we want to connect with n stitches, n – 1 lines can be used to connect each stitch pair. Apparently, total length of lines should be as long as possible.  </w:t>
       </w:r>
     </w:p>
     <w:p>
@@ -282,7 +258,6 @@
         </w:rPr>
         <w:t xml:space="preserve">. Such problem can be called as the </w:t>
       </w:r>
-      <w:bookmarkStart w:id="0" w:name="_GoBack"/>
       <w:r>
         <w:rPr>
           <w:rFonts w:hint="default"/>
@@ -293,7 +268,6 @@
         </w:rPr>
         <w:t>Minimum Spanning Tree Problem</w:t>
       </w:r>
-      <w:bookmarkEnd w:id="0"/>
       <w:r>
         <w:rPr>
           <w:rFonts w:hint="default"/>
@@ -307,17 +281,398 @@
           <w:rFonts w:hint="default"/>
           <w:i/>
           <w:iCs/>
+          <w:highlight w:val="none"/>
+        </w:rPr>
+      </w:pPr>
+      <w:r>
+        <w:rPr>
+          <w:rFonts w:hint="default"/>
+          <w:i/>
+          <w:iCs/>
           <w:highlight w:val="yellow"/>
         </w:rPr>
+        <w:t>For Example:</w:t>
+      </w:r>
+    </w:p>
+    <w:p>
+      <w:pPr>
+        <w:jc w:val="center"/>
+        <w:rPr>
+          <w:rFonts w:hint="default"/>
+          <w:i/>
+          <w:iCs/>
+          <w:highlight w:val="none"/>
+        </w:rPr>
       </w:pPr>
       <w:r>
         <w:rPr>
           <w:rFonts w:hint="default"/>
           <w:i/>
           <w:iCs/>
-          <w:highlight w:val="yellow"/>
-        </w:rPr>
-        <w:t>For Example:</w:t>
+          <w:highlight w:val="none"/>
+        </w:rPr>
+        <w:drawing>
+          <wp:inline distT="0" distB="0" distL="114300" distR="114300">
+            <wp:extent cx="4680585" cy="1901825"/>
+            <wp:effectExtent l="0" t="0" r="18415" b="3175"/>
+            <wp:docPr id="2" name="Picture 2" descr="Screen Shot 2020-06-29 at 9.34.18 AM"/>
+            <wp:cNvGraphicFramePr>
+              <a:graphicFrameLocks xmlns:a="http://schemas.openxmlformats.org/drawingml/2006/main" noChangeAspect="1"/>
+            </wp:cNvGraphicFramePr>
+            <a:graphic xmlns:a="http://schemas.openxmlformats.org/drawingml/2006/main">
+              <a:graphicData uri="http://schemas.openxmlformats.org/drawingml/2006/picture">
+                <pic:pic xmlns:pic="http://schemas.openxmlformats.org/drawingml/2006/picture">
+                  <pic:nvPicPr>
+                    <pic:cNvPr id="2" name="Picture 2" descr="Screen Shot 2020-06-29 at 9.34.18 AM"/>
+                    <pic:cNvPicPr>
+                      <a:picLocks noChangeAspect="1"/>
+                    </pic:cNvPicPr>
+                  </pic:nvPicPr>
+                  <pic:blipFill>
+                    <a:blip r:embed="rId4"/>
+                    <a:stretch>
+                      <a:fillRect/>
+                    </a:stretch>
+                  </pic:blipFill>
+                  <pic:spPr>
+                    <a:xfrm>
+                      <a:off x="0" y="0"/>
+                      <a:ext cx="4680585" cy="1901825"/>
+                    </a:xfrm>
+                    <a:prstGeom prst="rect">
+                      <a:avLst/>
+                    </a:prstGeom>
+                  </pic:spPr>
+                </pic:pic>
+              </a:graphicData>
+            </a:graphic>
+          </wp:inline>
+        </w:drawing>
+      </w:r>
+    </w:p>
+    <w:p>
+      <w:pPr>
+        <w:jc w:val="both"/>
+        <w:rPr>
+          <w:rFonts w:hint="default"/>
+          <w:i w:val="0"/>
+          <w:iCs w:val="0"/>
+          <w:highlight w:val="none"/>
+        </w:rPr>
+      </w:pPr>
+      <w:r>
+        <w:rPr>
+          <w:rFonts w:hint="default"/>
+          <w:i w:val="0"/>
+          <w:iCs w:val="0"/>
+          <w:highlight w:val="none"/>
+        </w:rPr>
+        <w:t xml:space="preserve">One of the Minimum Spanning Tree in the Graph above is G = { V, E }, V = { a, b, c, d, e, i, f, g, h }, E = { (a, b), (b, c), (c, d), (d, e), (c, f), (c, i), (f, g), (g, h) }. The total cost in the Graph above equals to </w:t>
+      </w:r>
+      <w:r>
+        <w:rPr>
+          <w:rFonts w:hint="default"/>
+          <w:i w:val="0"/>
+          <w:iCs w:val="0"/>
+          <w:strike/>
+          <w:dstrike w:val="0"/>
+          <w:highlight w:val="none"/>
+        </w:rPr>
+        <w:t>4</w:t>
+      </w:r>
+      <w:r>
+        <w:rPr>
+          <w:rFonts w:hint="default"/>
+          <w:i w:val="0"/>
+          <w:iCs w:val="0"/>
+          <w:highlight w:val="none"/>
+        </w:rPr>
+        <w:t xml:space="preserve"> + </w:t>
+      </w:r>
+      <w:r>
+        <w:rPr>
+          <w:rFonts w:hint="default"/>
+          <w:i w:val="0"/>
+          <w:iCs w:val="0"/>
+          <w:strike/>
+          <w:dstrike w:val="0"/>
+          <w:highlight w:val="none"/>
+        </w:rPr>
+        <w:t>8</w:t>
+      </w:r>
+      <w:r>
+        <w:rPr>
+          <w:rFonts w:hint="default"/>
+          <w:i w:val="0"/>
+          <w:iCs w:val="0"/>
+          <w:highlight w:val="none"/>
+        </w:rPr>
+        <w:t xml:space="preserve"> + 7 + </w:t>
+      </w:r>
+      <w:r>
+        <w:rPr>
+          <w:rFonts w:hint="default"/>
+          <w:i w:val="0"/>
+          <w:iCs w:val="0"/>
+          <w:strike/>
+          <w:dstrike w:val="0"/>
+          <w:highlight w:val="none"/>
+        </w:rPr>
+        <w:t>9</w:t>
+      </w:r>
+      <w:r>
+        <w:rPr>
+          <w:rFonts w:hint="default"/>
+          <w:i w:val="0"/>
+          <w:iCs w:val="0"/>
+          <w:highlight w:val="none"/>
+        </w:rPr>
+        <w:t xml:space="preserve"> + 4 + </w:t>
+      </w:r>
+      <w:r>
+        <w:rPr>
+          <w:rFonts w:hint="default"/>
+          <w:i w:val="0"/>
+          <w:iCs w:val="0"/>
+          <w:strike/>
+          <w:dstrike w:val="0"/>
+          <w:highlight w:val="none"/>
+        </w:rPr>
+        <w:t>2</w:t>
+      </w:r>
+      <w:r>
+        <w:rPr>
+          <w:rFonts w:hint="default"/>
+          <w:i w:val="0"/>
+          <w:iCs w:val="0"/>
+          <w:highlight w:val="none"/>
+        </w:rPr>
+        <w:t xml:space="preserve"> + 2 + </w:t>
+      </w:r>
+      <w:r>
+        <w:rPr>
+          <w:rFonts w:hint="default"/>
+          <w:i w:val="0"/>
+          <w:iCs w:val="0"/>
+          <w:strike/>
+          <w:dstrike w:val="0"/>
+          <w:highlight w:val="none"/>
+        </w:rPr>
+        <w:t>1</w:t>
+      </w:r>
+      <w:r>
+        <w:rPr>
+          <w:rFonts w:hint="default"/>
+          <w:i w:val="0"/>
+          <w:iCs w:val="0"/>
+          <w:highlight w:val="none"/>
+        </w:rPr>
+        <w:t xml:space="preserve"> = </w:t>
+      </w:r>
+      <w:r>
+        <w:rPr>
+          <w:rFonts w:hint="default"/>
+          <w:i w:val="0"/>
+          <w:iCs w:val="0"/>
+          <w:strike/>
+          <w:dstrike w:val="0"/>
+          <w:highlight w:val="none"/>
+        </w:rPr>
+        <w:t>4</w:t>
+      </w:r>
+      <w:r>
+        <w:rPr>
+          <w:rFonts w:hint="default"/>
+          <w:i w:val="0"/>
+          <w:iCs w:val="0"/>
+          <w:highlight w:val="none"/>
+        </w:rPr>
+        <w:t xml:space="preserve"> + </w:t>
+      </w:r>
+      <w:r>
+        <w:rPr>
+          <w:rFonts w:hint="default"/>
+          <w:i w:val="0"/>
+          <w:iCs w:val="0"/>
+          <w:strike/>
+          <w:dstrike w:val="0"/>
+          <w:highlight w:val="none"/>
+        </w:rPr>
+        <w:t>10</w:t>
+      </w:r>
+      <w:r>
+        <w:rPr>
+          <w:rFonts w:hint="default"/>
+          <w:i w:val="0"/>
+          <w:iCs w:val="0"/>
+          <w:highlight w:val="none"/>
+        </w:rPr>
+        <w:t xml:space="preserve"> + </w:t>
+      </w:r>
+      <w:r>
+        <w:rPr>
+          <w:rFonts w:hint="default"/>
+          <w:i w:val="0"/>
+          <w:iCs w:val="0"/>
+          <w:strike/>
+          <w:dstrike w:val="0"/>
+          <w:highlight w:val="none"/>
+        </w:rPr>
+        <w:t>10</w:t>
+      </w:r>
+      <w:r>
+        <w:rPr>
+          <w:rFonts w:hint="default"/>
+          <w:i w:val="0"/>
+          <w:iCs w:val="0"/>
+          <w:highlight w:val="none"/>
+        </w:rPr>
+        <w:t xml:space="preserve"> + </w:t>
+      </w:r>
+      <w:r>
+        <w:rPr>
+          <w:rFonts w:hint="default"/>
+          <w:i w:val="0"/>
+          <w:iCs w:val="0"/>
+          <w:strike/>
+          <w:dstrike w:val="0"/>
+          <w:highlight w:val="none"/>
+        </w:rPr>
+        <w:t>13</w:t>
+      </w:r>
+      <w:r>
+        <w:rPr>
+          <w:rFonts w:hint="default"/>
+          <w:i w:val="0"/>
+          <w:iCs w:val="0"/>
+          <w:highlight w:val="none"/>
+        </w:rPr>
+        <w:t xml:space="preserve"> = 20 + 17 = 37.</w:t>
+      </w:r>
+    </w:p>
+    <w:p>
+      <w:pPr>
+        <w:jc w:val="both"/>
+        <w:rPr>
+          <w:rFonts w:hint="default"/>
+          <w:i w:val="0"/>
+          <w:iCs w:val="0"/>
+          <w:highlight w:val="none"/>
+        </w:rPr>
+      </w:pPr>
+    </w:p>
+    <w:p>
+      <w:pPr>
+        <w:jc w:val="both"/>
+        <w:rPr>
+          <w:rFonts w:hint="default"/>
+          <w:i w:val="0"/>
+          <w:iCs w:val="0"/>
+          <w:highlight w:val="none"/>
+        </w:rPr>
+      </w:pPr>
+      <w:r>
+        <w:rPr>
+          <w:rFonts w:hint="default"/>
+          <w:i w:val="0"/>
+          <w:iCs w:val="0"/>
+          <w:highlight w:val="none"/>
+        </w:rPr>
+        <w:t xml:space="preserve">However, another Minimum Spanning Tree in the Graph above is G = { V, E }, V = { a, b, c, d, e, i, f, g, h }, E = { </w:t>
+      </w:r>
+      <w:r>
+        <w:rPr>
+          <w:rFonts w:hint="default"/>
+          <w:i w:val="0"/>
+          <w:iCs w:val="0"/>
+          <w:highlight w:val="none"/>
+        </w:rPr>
+        <w:t>(a, b), (</w:t>
+      </w:r>
+      <w:r>
+        <w:rPr>
+          <w:rFonts w:hint="default"/>
+          <w:i w:val="0"/>
+          <w:iCs w:val="0"/>
+          <w:highlight w:val="none"/>
+        </w:rPr>
+        <w:t>a, h</w:t>
+      </w:r>
+      <w:bookmarkStart w:id="0" w:name="_GoBack"/>
+      <w:bookmarkEnd w:id="0"/>
+      <w:r>
+        <w:rPr>
+          <w:rFonts w:hint="default"/>
+          <w:i w:val="0"/>
+          <w:iCs w:val="0"/>
+          <w:highlight w:val="none"/>
+        </w:rPr>
+        <w:t>), (c, d), (d, e), (c, f), (c, i), (f, g), (g, h)</w:t>
+      </w:r>
+      <w:r>
+        <w:rPr>
+          <w:rFonts w:hint="default"/>
+          <w:i w:val="0"/>
+          <w:iCs w:val="0"/>
+          <w:highlight w:val="none"/>
+        </w:rPr>
+        <w:t xml:space="preserve"> }  </w:t>
+      </w:r>
+    </w:p>
+    <w:p>
+      <w:pPr>
+        <w:jc w:val="center"/>
+        <w:rPr>
+          <w:rFonts w:hint="default"/>
+          <w:i w:val="0"/>
+          <w:iCs w:val="0"/>
+          <w:highlight w:val="none"/>
+        </w:rPr>
+      </w:pPr>
+      <w:r>
+        <w:rPr>
+          <w:rFonts w:hint="default"/>
+          <w:i w:val="0"/>
+          <w:iCs w:val="0"/>
+          <w:highlight w:val="none"/>
+        </w:rPr>
+        <w:drawing>
+          <wp:inline distT="0" distB="0" distL="114300" distR="114300">
+            <wp:extent cx="4926965" cy="2002155"/>
+            <wp:effectExtent l="0" t="0" r="635" b="4445"/>
+            <wp:docPr id="5" name="Picture 5" descr="Screen Shot 2020-06-29 at 9.43.20 AM"/>
+            <wp:cNvGraphicFramePr>
+              <a:graphicFrameLocks xmlns:a="http://schemas.openxmlformats.org/drawingml/2006/main" noChangeAspect="1"/>
+            </wp:cNvGraphicFramePr>
+            <a:graphic xmlns:a="http://schemas.openxmlformats.org/drawingml/2006/main">
+              <a:graphicData uri="http://schemas.openxmlformats.org/drawingml/2006/picture">
+                <pic:pic xmlns:pic="http://schemas.openxmlformats.org/drawingml/2006/picture">
+                  <pic:nvPicPr>
+                    <pic:cNvPr id="5" name="Picture 5" descr="Screen Shot 2020-06-29 at 9.43.20 AM"/>
+                    <pic:cNvPicPr>
+                      <a:picLocks noChangeAspect="1"/>
+                    </pic:cNvPicPr>
+                  </pic:nvPicPr>
+                  <pic:blipFill>
+                    <a:blip r:embed="rId5"/>
+                    <a:stretch>
+                      <a:fillRect/>
+                    </a:stretch>
+                  </pic:blipFill>
+                  <pic:spPr>
+                    <a:xfrm>
+                      <a:off x="0" y="0"/>
+                      <a:ext cx="4926965" cy="2002155"/>
+                    </a:xfrm>
+                    <a:prstGeom prst="rect">
+                      <a:avLst/>
+                    </a:prstGeom>
+                  </pic:spPr>
+                </pic:pic>
+              </a:graphicData>
+            </a:graphic>
+          </wp:inline>
+        </w:drawing>
       </w:r>
     </w:p>
     <w:sectPr>
@@ -342,7 +697,7 @@
   <w:latentStyles w:count="260" w:defQFormat="0" w:defUnhideWhenUsed="1" w:defSemiHidden="1" w:defUIPriority="99" w:defLockedState="0">
     <w:lsdException w:qFormat="1" w:unhideWhenUsed="0" w:uiPriority="0" w:semiHidden="0" w:name="Normal"/>
     <w:lsdException w:qFormat="1" w:unhideWhenUsed="0" w:uiPriority="0" w:semiHidden="0" w:name="heading 1"/>
-    <w:lsdException w:qFormat="1" w:uiPriority="0" w:name="heading 2"/>
+    <w:lsdException w:qFormat="1" w:uiPriority="0" w:semiHidden="0" w:name="heading 2"/>
     <w:lsdException w:qFormat="1" w:uiPriority="0" w:name="heading 3"/>
     <w:lsdException w:qFormat="1" w:uiPriority="0" w:name="heading 4"/>
     <w:lsdException w:qFormat="1" w:uiPriority="0" w:name="heading 5"/>

</xml_diff>